<commit_message>
#Protótipo final da home #Documentação do projeto
</commit_message>
<xml_diff>
--- a/Documentação/Mapa do site.docx
+++ b/Documentação/Mapa do site.docx
@@ -120,7 +120,127 @@
           <w:sz w:val="24"/>
           <w:szCs w:val="24"/>
         </w:rPr>
-        <w:t>Programação</w:t>
+        <w:t>Cursos e serviços</w:t>
+      </w:r>
+    </w:p>
+    <w:p>
+      <w:pPr>
+        <w:pStyle w:val="PargrafodaLista"/>
+        <w:numPr>
+          <w:ilvl w:val="1"/>
+          <w:numId w:val="2"/>
+        </w:numPr>
+        <w:spacing w:line="360" w:lineRule="auto"/>
+        <w:jc w:val="both"/>
+        <w:rPr>
+          <w:rFonts w:ascii="Arial" w:hAnsi="Arial" w:cs="Arial"/>
+          <w:sz w:val="24"/>
+          <w:szCs w:val="24"/>
+        </w:rPr>
+      </w:pPr>
+      <w:r>
+        <w:rPr>
+          <w:rFonts w:ascii="Arial" w:hAnsi="Arial" w:cs="Arial"/>
+          <w:sz w:val="24"/>
+          <w:szCs w:val="24"/>
+        </w:rPr>
+        <w:t>Contrate um surdo</w:t>
+      </w:r>
+    </w:p>
+    <w:p>
+      <w:pPr>
+        <w:pStyle w:val="PargrafodaLista"/>
+        <w:numPr>
+          <w:ilvl w:val="1"/>
+          <w:numId w:val="2"/>
+        </w:numPr>
+        <w:spacing w:line="360" w:lineRule="auto"/>
+        <w:jc w:val="both"/>
+        <w:rPr>
+          <w:rFonts w:ascii="Arial" w:hAnsi="Arial" w:cs="Arial"/>
+          <w:sz w:val="24"/>
+          <w:szCs w:val="24"/>
+        </w:rPr>
+      </w:pPr>
+      <w:r>
+        <w:rPr>
+          <w:rFonts w:ascii="Arial" w:hAnsi="Arial" w:cs="Arial"/>
+          <w:sz w:val="24"/>
+          <w:szCs w:val="24"/>
+        </w:rPr>
+        <w:t>Cursos</w:t>
+      </w:r>
+    </w:p>
+    <w:p>
+      <w:pPr>
+        <w:pStyle w:val="PargrafodaLista"/>
+        <w:numPr>
+          <w:ilvl w:val="2"/>
+          <w:numId w:val="2"/>
+        </w:numPr>
+        <w:spacing w:line="360" w:lineRule="auto"/>
+        <w:jc w:val="both"/>
+        <w:rPr>
+          <w:rFonts w:ascii="Arial" w:hAnsi="Arial" w:cs="Arial"/>
+          <w:sz w:val="24"/>
+          <w:szCs w:val="24"/>
+        </w:rPr>
+      </w:pPr>
+      <w:r>
+        <w:rPr>
+          <w:rFonts w:ascii="Arial" w:hAnsi="Arial" w:cs="Arial"/>
+          <w:sz w:val="24"/>
+          <w:szCs w:val="24"/>
+        </w:rPr>
+        <w:t>Curso de Libras</w:t>
+      </w:r>
+    </w:p>
+    <w:p>
+      <w:pPr>
+        <w:pStyle w:val="PargrafodaLista"/>
+        <w:numPr>
+          <w:ilvl w:val="2"/>
+          <w:numId w:val="2"/>
+        </w:numPr>
+        <w:spacing w:line="360" w:lineRule="auto"/>
+        <w:jc w:val="both"/>
+        <w:rPr>
+          <w:rFonts w:ascii="Arial" w:hAnsi="Arial" w:cs="Arial"/>
+          <w:sz w:val="24"/>
+          <w:szCs w:val="24"/>
+        </w:rPr>
+      </w:pPr>
+      <w:r>
+        <w:rPr>
+          <w:rFonts w:ascii="Arial" w:hAnsi="Arial" w:cs="Arial"/>
+          <w:sz w:val="24"/>
+          <w:szCs w:val="24"/>
+        </w:rPr>
+        <w:t>Curso de Braile</w:t>
+      </w:r>
+    </w:p>
+    <w:p>
+      <w:pPr>
+        <w:pStyle w:val="PargrafodaLista"/>
+        <w:numPr>
+          <w:ilvl w:val="1"/>
+          <w:numId w:val="2"/>
+        </w:numPr>
+        <w:spacing w:line="360" w:lineRule="auto"/>
+        <w:jc w:val="both"/>
+        <w:rPr>
+          <w:rFonts w:ascii="Arial" w:hAnsi="Arial" w:cs="Arial"/>
+          <w:sz w:val="24"/>
+          <w:szCs w:val="24"/>
+        </w:rPr>
+      </w:pPr>
+      <w:r>
+        <w:rPr>
+          <w:rFonts w:ascii="Arial" w:hAnsi="Arial" w:cs="Arial"/>
+          <w:sz w:val="24"/>
+          <w:szCs w:val="24"/>
+        </w:rPr>
+        <w:t>Indicação de surdos para o mercado de trabalho</w:t>
       </w:r>
     </w:p>
     <w:p>
@@ -144,7 +264,39 @@
           <w:sz w:val="24"/>
           <w:szCs w:val="24"/>
         </w:rPr>
+        <w:t>Programação</w:t>
+      </w:r>
+    </w:p>
+    <w:p>
+      <w:pPr>
+        <w:pStyle w:val="PargrafodaLista"/>
+        <w:numPr>
+          <w:ilvl w:val="0"/>
+          <w:numId w:val="2"/>
+        </w:numPr>
+        <w:spacing w:line="360" w:lineRule="auto"/>
+        <w:jc w:val="both"/>
+        <w:rPr>
+          <w:rFonts w:ascii="Arial" w:hAnsi="Arial" w:cs="Arial"/>
+          <w:sz w:val="24"/>
+          <w:szCs w:val="24"/>
+        </w:rPr>
+      </w:pPr>
+      <w:r>
+        <w:rPr>
+          <w:rFonts w:ascii="Arial" w:hAnsi="Arial" w:cs="Arial"/>
+          <w:sz w:val="24"/>
+          <w:szCs w:val="24"/>
+        </w:rPr>
         <w:t>Vídeos</w:t>
+      </w:r>
+      <w:r>
+        <w:rPr>
+          <w:rFonts w:ascii="Arial" w:hAnsi="Arial" w:cs="Arial"/>
+          <w:sz w:val="24"/>
+          <w:szCs w:val="24"/>
+        </w:rPr>
+        <w:t xml:space="preserve"> </w:t>
       </w:r>
     </w:p>
     <w:p>
@@ -168,7 +320,7 @@
           <w:sz w:val="24"/>
           <w:szCs w:val="24"/>
         </w:rPr>
-        <w:t>Categorias</w:t>
+        <w:t>Detalhe do vídeo</w:t>
       </w:r>
     </w:p>
     <w:p>
@@ -216,7 +368,7 @@
           <w:sz w:val="24"/>
           <w:szCs w:val="24"/>
         </w:rPr>
-        <w:t>Categorias</w:t>
+        <w:t>Detalhe do artigo</w:t>
       </w:r>
     </w:p>
     <w:p>
@@ -247,7 +399,7 @@
       <w:pPr>
         <w:pStyle w:val="PargrafodaLista"/>
         <w:numPr>
-          <w:ilvl w:val="0"/>
+          <w:ilvl w:val="1"/>
           <w:numId w:val="2"/>
         </w:numPr>
         <w:spacing w:line="360" w:lineRule="auto"/>
@@ -264,7 +416,7 @@
           <w:sz w:val="24"/>
           <w:szCs w:val="24"/>
         </w:rPr>
-        <w:t>Fale conosco</w:t>
+        <w:t>Detalhe do evento</w:t>
       </w:r>
     </w:p>
     <w:p>
@@ -280,29 +432,53 @@
           <w:rFonts w:ascii="Arial" w:hAnsi="Arial" w:cs="Arial"/>
           <w:sz w:val="24"/>
           <w:szCs w:val="24"/>
-          <w:highlight w:val="yellow"/>
-        </w:rPr>
-      </w:pPr>
-      <w:r>
-        <w:rPr>
-          <w:rFonts w:ascii="Arial" w:hAnsi="Arial" w:cs="Arial"/>
-          <w:sz w:val="24"/>
-          <w:szCs w:val="24"/>
-          <w:highlight w:val="yellow"/>
-        </w:rPr>
-        <w:t>Sites relevantes</w:t>
-      </w:r>
-    </w:p>
-    <w:p>
-      <w:pPr>
-        <w:spacing w:line="360" w:lineRule="auto"/>
-        <w:jc w:val="both"/>
-        <w:rPr>
-          <w:rFonts w:ascii="Arial" w:hAnsi="Arial" w:cs="Arial"/>
-          <w:sz w:val="24"/>
-          <w:szCs w:val="24"/>
-        </w:rPr>
-      </w:pPr>
+        </w:rPr>
+      </w:pPr>
+      <w:r>
+        <w:rPr>
+          <w:rFonts w:ascii="Arial" w:hAnsi="Arial" w:cs="Arial"/>
+          <w:sz w:val="24"/>
+          <w:szCs w:val="24"/>
+        </w:rPr>
+        <w:t>Fale conosco</w:t>
+      </w:r>
+    </w:p>
+    <w:p>
+      <w:pPr>
+        <w:pStyle w:val="PargrafodaLista"/>
+        <w:numPr>
+          <w:ilvl w:val="0"/>
+          <w:numId w:val="2"/>
+        </w:numPr>
+        <w:spacing w:line="360" w:lineRule="auto"/>
+        <w:jc w:val="both"/>
+        <w:rPr>
+          <w:rFonts w:ascii="Arial" w:hAnsi="Arial" w:cs="Arial"/>
+          <w:sz w:val="24"/>
+          <w:szCs w:val="24"/>
+        </w:rPr>
+      </w:pPr>
+      <w:r>
+        <w:rPr>
+          <w:rFonts w:ascii="Arial" w:hAnsi="Arial" w:cs="Arial"/>
+          <w:sz w:val="24"/>
+          <w:szCs w:val="24"/>
+        </w:rPr>
+        <w:t>Nossa localização</w:t>
+      </w:r>
+    </w:p>
+    <w:p>
+      <w:pPr>
+        <w:spacing w:line="360" w:lineRule="auto"/>
+        <w:jc w:val="both"/>
+        <w:rPr>
+          <w:rFonts w:ascii="Arial" w:hAnsi="Arial" w:cs="Arial"/>
+          <w:sz w:val="24"/>
+          <w:szCs w:val="24"/>
+        </w:rPr>
+      </w:pPr>
+      <w:bookmarkStart w:id="0" w:name="_GoBack"/>
+      <w:bookmarkEnd w:id="0"/>
     </w:p>
     <w:p>
       <w:pPr>
@@ -339,110 +515,186 @@
           <w:sz w:val="24"/>
           <w:szCs w:val="24"/>
         </w:rPr>
-        <w:t>Seção 2 – Programação anual, na página podemos separar os eventos que já ocorreram com os que ocorrerão.</w:t>
-      </w:r>
-    </w:p>
-    <w:p>
-      <w:pPr>
-        <w:spacing w:line="360" w:lineRule="auto"/>
-        <w:jc w:val="both"/>
-        <w:rPr>
-          <w:rFonts w:ascii="Arial" w:hAnsi="Arial" w:cs="Arial"/>
-          <w:sz w:val="24"/>
-          <w:szCs w:val="24"/>
-        </w:rPr>
-      </w:pPr>
-      <w:r>
-        <w:rPr>
-          <w:rFonts w:ascii="Arial" w:hAnsi="Arial" w:cs="Arial"/>
-          <w:sz w:val="24"/>
-          <w:szCs w:val="24"/>
-        </w:rPr>
-        <w:t>Seção 3 – Vídeos que poderão ser separados por categoria exemplo: Música, teologia, dicas, cultura e etc.</w:t>
-      </w:r>
-    </w:p>
-    <w:p>
-      <w:pPr>
-        <w:spacing w:line="360" w:lineRule="auto"/>
-        <w:jc w:val="both"/>
-        <w:rPr>
-          <w:rFonts w:ascii="Arial" w:hAnsi="Arial" w:cs="Arial"/>
-          <w:sz w:val="24"/>
-          <w:szCs w:val="24"/>
-        </w:rPr>
-      </w:pPr>
-      <w:r>
-        <w:rPr>
-          <w:rFonts w:ascii="Arial" w:hAnsi="Arial" w:cs="Arial"/>
-          <w:sz w:val="24"/>
-          <w:szCs w:val="24"/>
-        </w:rPr>
-        <w:t>Seção 4 – Artigos que poderão ser separados por categoria a exemplo da seção de vídeos.</w:t>
-      </w:r>
-    </w:p>
-    <w:p>
-      <w:pPr>
-        <w:spacing w:line="360" w:lineRule="auto"/>
-        <w:jc w:val="both"/>
-        <w:rPr>
-          <w:rFonts w:ascii="Arial" w:hAnsi="Arial" w:cs="Arial"/>
-          <w:sz w:val="24"/>
-          <w:szCs w:val="24"/>
-        </w:rPr>
-      </w:pPr>
-      <w:r>
-        <w:rPr>
-          <w:rFonts w:ascii="Arial" w:hAnsi="Arial" w:cs="Arial"/>
-          <w:sz w:val="24"/>
-          <w:szCs w:val="24"/>
-        </w:rPr>
-        <w:t xml:space="preserve">Seção 5 – Está página pode conter uma lista com os eventos que já aconteceram e com fotos, participantes e um descritivo de como foi. </w:t>
-      </w:r>
-    </w:p>
-    <w:p>
-      <w:pPr>
-        <w:spacing w:line="360" w:lineRule="auto"/>
-        <w:jc w:val="both"/>
-        <w:rPr>
-          <w:rFonts w:ascii="Arial" w:hAnsi="Arial" w:cs="Arial"/>
-          <w:sz w:val="24"/>
-          <w:szCs w:val="24"/>
-        </w:rPr>
-      </w:pPr>
-      <w:r>
-        <w:rPr>
-          <w:rFonts w:ascii="Arial" w:hAnsi="Arial" w:cs="Arial"/>
-          <w:sz w:val="24"/>
-          <w:szCs w:val="24"/>
-        </w:rPr>
-        <w:t>Seção 6 – Contato com os visitantes da página. Algo simples como Nome, telefone ou celular, idade, se é surdo ou não, e a mensagem.</w:t>
-      </w:r>
-    </w:p>
-    <w:p>
-      <w:pPr>
-        <w:spacing w:line="360" w:lineRule="auto"/>
-        <w:jc w:val="both"/>
-        <w:rPr>
-          <w:rFonts w:ascii="Arial" w:hAnsi="Arial" w:cs="Arial"/>
-          <w:sz w:val="24"/>
-          <w:szCs w:val="24"/>
-        </w:rPr>
-      </w:pPr>
-      <w:r>
-        <w:rPr>
-          <w:rFonts w:ascii="Arial" w:hAnsi="Arial" w:cs="Arial"/>
-          <w:sz w:val="24"/>
-          <w:szCs w:val="24"/>
-        </w:rPr>
-        <w:t xml:space="preserve">Seção 7 – Uma sugestão é colocar sites que ajudem as pessoas com deficiência auditiva, </w:t>
-      </w:r>
-      <w:r>
-        <w:rPr>
-          <w:rFonts w:ascii="Arial" w:hAnsi="Arial" w:cs="Arial"/>
-          <w:sz w:val="24"/>
-          <w:szCs w:val="24"/>
-        </w:rPr>
-        <w:t>sites acessíveis e coisas do gênero.</w:t>
+        <w:t>Seção 2 – Cursos e serviços oferecidos pelo ministério.</w:t>
+      </w:r>
+    </w:p>
+    <w:p>
+      <w:pPr>
+        <w:spacing w:line="360" w:lineRule="auto"/>
+        <w:jc w:val="both"/>
+        <w:rPr>
+          <w:rFonts w:ascii="Arial" w:hAnsi="Arial" w:cs="Arial"/>
+          <w:sz w:val="24"/>
+          <w:szCs w:val="24"/>
+        </w:rPr>
+      </w:pPr>
+      <w:r>
+        <w:rPr>
+          <w:rFonts w:ascii="Arial" w:hAnsi="Arial" w:cs="Arial"/>
+          <w:sz w:val="24"/>
+          <w:szCs w:val="24"/>
+        </w:rPr>
+        <w:t xml:space="preserve">Seção </w:t>
+      </w:r>
+      <w:r>
+        <w:rPr>
+          <w:rFonts w:ascii="Arial" w:hAnsi="Arial" w:cs="Arial"/>
+          <w:sz w:val="24"/>
+          <w:szCs w:val="24"/>
+        </w:rPr>
+        <w:t>3</w:t>
+      </w:r>
+      <w:r>
+        <w:rPr>
+          <w:rFonts w:ascii="Arial" w:hAnsi="Arial" w:cs="Arial"/>
+          <w:sz w:val="24"/>
+          <w:szCs w:val="24"/>
+        </w:rPr>
+        <w:t xml:space="preserve"> – Programação anual, na página podemos separar os eventos que já ocorreram com os que ocorrerão.</w:t>
+      </w:r>
+    </w:p>
+    <w:p>
+      <w:pPr>
+        <w:spacing w:line="360" w:lineRule="auto"/>
+        <w:jc w:val="both"/>
+        <w:rPr>
+          <w:rFonts w:ascii="Arial" w:hAnsi="Arial" w:cs="Arial"/>
+          <w:sz w:val="24"/>
+          <w:szCs w:val="24"/>
+        </w:rPr>
+      </w:pPr>
+      <w:r>
+        <w:rPr>
+          <w:rFonts w:ascii="Arial" w:hAnsi="Arial" w:cs="Arial"/>
+          <w:sz w:val="24"/>
+          <w:szCs w:val="24"/>
+        </w:rPr>
+        <w:t>Seção 4</w:t>
+      </w:r>
+      <w:r>
+        <w:rPr>
+          <w:rFonts w:ascii="Arial" w:hAnsi="Arial" w:cs="Arial"/>
+          <w:sz w:val="24"/>
+          <w:szCs w:val="24"/>
+        </w:rPr>
+        <w:t xml:space="preserve"> – Vídeos que poderão ser separados por categoria exemplo: Música, teologia, dicas, cultura e etc.</w:t>
+      </w:r>
+    </w:p>
+    <w:p>
+      <w:pPr>
+        <w:spacing w:line="360" w:lineRule="auto"/>
+        <w:jc w:val="both"/>
+        <w:rPr>
+          <w:rFonts w:ascii="Arial" w:hAnsi="Arial" w:cs="Arial"/>
+          <w:sz w:val="24"/>
+          <w:szCs w:val="24"/>
+        </w:rPr>
+      </w:pPr>
+      <w:r>
+        <w:rPr>
+          <w:rFonts w:ascii="Arial" w:hAnsi="Arial" w:cs="Arial"/>
+          <w:sz w:val="24"/>
+          <w:szCs w:val="24"/>
+        </w:rPr>
+        <w:t>Seção 5</w:t>
+      </w:r>
+      <w:r>
+        <w:rPr>
+          <w:rFonts w:ascii="Arial" w:hAnsi="Arial" w:cs="Arial"/>
+          <w:sz w:val="24"/>
+          <w:szCs w:val="24"/>
+        </w:rPr>
+        <w:t xml:space="preserve"> – Artigos que poderão ser separados por categoria a exemplo da seção de vídeos.</w:t>
+      </w:r>
+    </w:p>
+    <w:p>
+      <w:pPr>
+        <w:spacing w:line="360" w:lineRule="auto"/>
+        <w:jc w:val="both"/>
+        <w:rPr>
+          <w:rFonts w:ascii="Arial" w:hAnsi="Arial" w:cs="Arial"/>
+          <w:sz w:val="24"/>
+          <w:szCs w:val="24"/>
+        </w:rPr>
+      </w:pPr>
+      <w:r>
+        <w:rPr>
+          <w:rFonts w:ascii="Arial" w:hAnsi="Arial" w:cs="Arial"/>
+          <w:sz w:val="24"/>
+          <w:szCs w:val="24"/>
+        </w:rPr>
+        <w:lastRenderedPageBreak/>
+        <w:t>Seção 6</w:t>
+      </w:r>
+      <w:r>
+        <w:rPr>
+          <w:rFonts w:ascii="Arial" w:hAnsi="Arial" w:cs="Arial"/>
+          <w:sz w:val="24"/>
+          <w:szCs w:val="24"/>
+        </w:rPr>
+        <w:t xml:space="preserve"> – Está página pode conter uma lista com os eventos que já aconteceram e com fotos, participantes e um descritivo de como foi. </w:t>
+      </w:r>
+    </w:p>
+    <w:p>
+      <w:pPr>
+        <w:spacing w:line="360" w:lineRule="auto"/>
+        <w:jc w:val="both"/>
+        <w:rPr>
+          <w:rFonts w:ascii="Arial" w:hAnsi="Arial" w:cs="Arial"/>
+          <w:sz w:val="24"/>
+          <w:szCs w:val="24"/>
+        </w:rPr>
+      </w:pPr>
+      <w:r>
+        <w:rPr>
+          <w:rFonts w:ascii="Arial" w:hAnsi="Arial" w:cs="Arial"/>
+          <w:sz w:val="24"/>
+          <w:szCs w:val="24"/>
+        </w:rPr>
+        <w:t>Seção 7</w:t>
+      </w:r>
+      <w:r>
+        <w:rPr>
+          <w:rFonts w:ascii="Arial" w:hAnsi="Arial" w:cs="Arial"/>
+          <w:sz w:val="24"/>
+          <w:szCs w:val="24"/>
+        </w:rPr>
+        <w:t xml:space="preserve"> – Contato com os visitantes da página. Algo simples como Nome, telefone ou celular, idade, se é surdo ou não, e a mensagem.</w:t>
+      </w:r>
+    </w:p>
+    <w:p>
+      <w:pPr>
+        <w:spacing w:line="360" w:lineRule="auto"/>
+        <w:jc w:val="both"/>
+        <w:rPr>
+          <w:rFonts w:ascii="Arial" w:hAnsi="Arial" w:cs="Arial"/>
+          <w:sz w:val="24"/>
+          <w:szCs w:val="24"/>
+        </w:rPr>
+      </w:pPr>
+      <w:r>
+        <w:rPr>
+          <w:rFonts w:ascii="Arial" w:hAnsi="Arial" w:cs="Arial"/>
+          <w:sz w:val="24"/>
+          <w:szCs w:val="24"/>
+        </w:rPr>
+        <w:t xml:space="preserve">Seção 8 </w:t>
+      </w:r>
+      <w:r>
+        <w:rPr>
+          <w:rFonts w:ascii="Arial" w:hAnsi="Arial" w:cs="Arial"/>
+          <w:sz w:val="24"/>
+          <w:szCs w:val="24"/>
+        </w:rPr>
+        <w:t xml:space="preserve">– </w:t>
+      </w:r>
+      <w:r>
+        <w:rPr>
+          <w:rFonts w:ascii="Arial" w:hAnsi="Arial" w:cs="Arial"/>
+          <w:sz w:val="24"/>
+          <w:szCs w:val="24"/>
+        </w:rPr>
+        <w:t>Localização e como chegar</w:t>
       </w:r>
     </w:p>
     <w:p>
@@ -509,7 +761,7 @@
           <w:szCs w:val="24"/>
         </w:rPr>
       </w:pPr>
-      <w:hyperlink r:id="rId5" w:history="1">
+      <w:hyperlink r:id="rId5" w:anchor="/home/results?category=Arte" w:history="1">
         <w:r>
           <w:rPr>
             <w:rStyle w:val="Hyperlink"/>
@@ -733,20 +985,18 @@
         </w:rPr>
         <w:t>. OBS: A ferramenta é paga, porém existe uma opção de plano grátis.</w:t>
       </w:r>
-      <w:bookmarkStart w:id="0" w:name="_GoBack"/>
-      <w:bookmarkEnd w:id="0"/>
-    </w:p>
-    <w:p>
-      <w:pPr>
-        <w:spacing w:line="360" w:lineRule="auto"/>
-        <w:jc w:val="both"/>
-        <w:rPr>
-          <w:rFonts w:ascii="Arial" w:hAnsi="Arial" w:cs="Arial"/>
-          <w:sz w:val="24"/>
-          <w:szCs w:val="24"/>
-        </w:rPr>
-      </w:pPr>
-      <w:hyperlink r:id="rId8" w:history="1">
+    </w:p>
+    <w:p>
+      <w:pPr>
+        <w:spacing w:line="360" w:lineRule="auto"/>
+        <w:jc w:val="both"/>
+        <w:rPr>
+          <w:rFonts w:ascii="Arial" w:hAnsi="Arial" w:cs="Arial"/>
+          <w:sz w:val="24"/>
+          <w:szCs w:val="24"/>
+        </w:rPr>
+      </w:pPr>
+      <w:hyperlink r:id="rId8" w:anchor="planos" w:history="1">
         <w:r>
           <w:rPr>
             <w:rStyle w:val="Hyperlink"/>
@@ -1150,6 +1400,7 @@
     <w:lsdException w:name="HTML Sample" w:semiHidden="1" w:unhideWhenUsed="1"/>
     <w:lsdException w:name="HTML Typewriter" w:semiHidden="1" w:unhideWhenUsed="1"/>
     <w:lsdException w:name="HTML Variable" w:semiHidden="1" w:unhideWhenUsed="1"/>
+    <w:lsdException w:name="Normal Table" w:semiHidden="1" w:unhideWhenUsed="1"/>
     <w:lsdException w:name="annotation subject" w:semiHidden="1" w:unhideWhenUsed="1"/>
     <w:lsdException w:name="No List" w:semiHidden="1" w:unhideWhenUsed="1"/>
     <w:lsdException w:name="Outline List 1" w:semiHidden="1" w:unhideWhenUsed="1"/>
@@ -1195,9 +1446,11 @@
     <w:lsdException w:name="Table Subtle 1" w:semiHidden="1" w:unhideWhenUsed="1"/>
     <w:lsdException w:name="Table Subtle 2" w:semiHidden="1" w:unhideWhenUsed="1"/>
     <w:lsdException w:name="Table Web 1" w:semiHidden="1" w:unhideWhenUsed="1"/>
+    <w:lsdException w:name="Table Web 2" w:semiHidden="1" w:unhideWhenUsed="1"/>
     <w:lsdException w:name="Table Web 3" w:semiHidden="1" w:unhideWhenUsed="1"/>
     <w:lsdException w:name="Balloon Text" w:semiHidden="1" w:unhideWhenUsed="1"/>
     <w:lsdException w:name="Table Grid" w:uiPriority="39"/>
+    <w:lsdException w:name="Table Theme" w:semiHidden="1" w:unhideWhenUsed="1"/>
     <w:lsdException w:name="Placeholder Text" w:semiHidden="1"/>
     <w:lsdException w:name="No Spacing" w:uiPriority="1" w:qFormat="1"/>
     <w:lsdException w:name="Light Shading" w:uiPriority="60"/>

</xml_diff>